<commit_message>
IMC 2018 Shadow PC reviews
</commit_message>
<xml_diff>
--- a/NFV-Survey.docx
+++ b/NFV-Survey.docx
@@ -326,9 +326,16 @@
       </w:pPr>
       <w:r>
         <w:rPr>
-          <w:rtl w:val="0"/>
-        </w:rPr>
-        <w:t xml:space="preserve">Paper4: S6, NSDI’18: </w:t>
+          <w:b w:val="1"/>
+          <w:rtl w:val="0"/>
+        </w:rPr>
+        <w:t xml:space="preserve">Paper4: S6, NSDI’18:</w:t>
+      </w:r>
+      <w:r>
+        <w:rPr>
+          <w:rtl w:val="0"/>
+        </w:rPr>
+        <w:t xml:space="preserve"> Extensoin to OpenNF, Split/Merge, E2 and StatelessNF. This one argues that the prior methods suffer from performance (StatelessNF), high downtimes during scaling (OpenNF and Split/Merge) and limited NF functionality support (E2). The paper proposes a distributed shared state approach where the state is distributed among NF instances and resides in a global name, encapsulated in objects. Any NF can access and modify the the state objects as the objects are in local address space. Not sure how different it is from StatelessNF. </w:t>
       </w:r>
     </w:p>
     <w:p>
@@ -518,6 +525,38 @@
           <w:rtl w:val="0"/>
         </w:rPr>
         <w:t xml:space="preserve">Split/Merge has four components. One, an application library that handles state related challenges (state classification and partitioned state must be moved between replicas etc). Second, an SDN controller to reflect the forwarding path changes (to route the traffic to appropriate replica). Third, an orchestrator that implements an elasticity policy which decides when to scale and when to migrate flows. Four, a VM manager that implements an actual creation and deletion of middlebox replicas.  </w:t>
+      </w:r>
+    </w:p>
+    <w:p>
+      <w:pPr>
+        <w:contextualSpacing w:val="0"/>
+        <w:jc w:val="both"/>
+        <w:rPr/>
+      </w:pPr>
+      <w:r>
+        <w:rPr>
+          <w:rtl w:val="0"/>
+        </w:rPr>
+      </w:r>
+    </w:p>
+    <w:p>
+      <w:pPr>
+        <w:contextualSpacing w:val="0"/>
+        <w:jc w:val="both"/>
+        <w:rPr/>
+      </w:pPr>
+      <w:r>
+        <w:rPr>
+          <w:b w:val="1"/>
+          <w:rtl w:val="0"/>
+        </w:rPr>
+        <w:t xml:space="preserve">Paper 10: ENVI, ANCS’18:</w:t>
+      </w:r>
+      <w:r>
+        <w:rPr>
+          <w:rtl w:val="0"/>
+        </w:rPr>
+        <w:t xml:space="preserve"> </w:t>
       </w:r>
     </w:p>
     <w:p>

</xml_diff>